<commit_message>
Update bold test to catch additional cases
</commit_message>
<xml_diff>
--- a/tests/005.docx
+++ b/tests/005.docx
@@ -5,6 +5,10 @@
     <w:p>
       <w:pPr>
         <w:pStyle w:val="style0"/>
+        <w:rPr>
+          <w:b/>
+          <w:bCs/>
+        </w:rPr>
       </w:pPr>
       <w:r>
         <w:rPr>
@@ -17,6 +21,10 @@
     <w:p>
       <w:pPr>
         <w:pStyle w:val="style0"/>
+        <w:rPr>
+          <w:b w:val="false"/>
+          <w:bCs w:val="false"/>
+        </w:rPr>
       </w:pPr>
       <w:r>
         <w:rPr>
@@ -29,6 +37,33 @@
     <w:p>
       <w:pPr>
         <w:pStyle w:val="style0"/>
+        <w:rPr>
+          <w:b w:val="false"/>
+          <w:bCs w:val="false"/>
+        </w:rPr>
+      </w:pPr>
+      <w:r>
+        <w:rPr>
+          <w:b/>
+          <w:bCs/>
+        </w:rPr>
+        <w:t xml:space="preserve">This </w:t>
+      </w:r>
+      <w:r>
+        <w:rPr>
+          <w:b w:val="false"/>
+          <w:bCs w:val="false"/>
+        </w:rPr>
+        <w:t>shouldn't.</w:t>
+      </w:r>
+    </w:p>
+    <w:p>
+      <w:pPr>
+        <w:pStyle w:val="style0"/>
+        <w:rPr>
+          <w:b/>
+          <w:bCs/>
+        </w:rPr>
       </w:pPr>
       <w:r>
         <w:rPr>
@@ -53,7 +88,7 @@
 <file path=word/styles.xml><?xml version="1.0" encoding="utf-8"?>
 <w:styles xmlns:w="http://schemas.openxmlformats.org/wordprocessingml/2006/main">
   <w:style w:styleId="style0" w:type="paragraph">
-    <w:name w:val="Default Style"/>
+    <w:name w:val="Normal"/>
     <w:next w:val="style0"/>
     <w:pPr>
       <w:widowControl w:val="false"/>

</xml_diff>

<commit_message>
Add italic stripping to bold test
</commit_message>
<xml_diff>
--- a/tests/005.docx
+++ b/tests/005.docx
@@ -8,12 +8,16 @@
         <w:rPr>
           <w:b/>
           <w:bCs/>
+          <w:i/>
+          <w:iCs/>
         </w:rPr>
       </w:pPr>
       <w:r>
         <w:rPr>
           <w:b/>
           <w:bCs/>
+          <w:i/>
+          <w:iCs/>
         </w:rPr>
         <w:t>This should be treated as a title.</w:t>
       </w:r>

</xml_diff>